<commit_message>
2014, Dec 2nd Submission
</commit_message>
<xml_diff>
--- a/Docs/Data_Format.docx
+++ b/Docs/Data_Format.docx
@@ -1,6 +1,6 @@
 
 <file path=word/document.xml><?xml version="1.0" encoding="utf-8"?>
-<w:document xmlns:ve="http://schemas.openxmlformats.org/markup-compatibility/2006" xmlns:o="urn:schemas-microsoft-com:office:office" xmlns:r="http://schemas.openxmlformats.org/officeDocument/2006/relationships" xmlns:m="http://schemas.openxmlformats.org/officeDocument/2006/math" xmlns:v="urn:schemas-microsoft-com:vml" xmlns:wp="http://schemas.openxmlformats.org/drawingml/2006/wordprocessingDrawing" xmlns:w10="urn:schemas-microsoft-com:office:word" xmlns:w="http://schemas.openxmlformats.org/wordprocessingml/2006/main" xmlns:wne="http://schemas.microsoft.com/office/word/2006/wordml">
+<w:document xmlns:wpc="http://schemas.microsoft.com/office/word/2010/wordprocessingCanvas" xmlns:mc="http://schemas.openxmlformats.org/markup-compatibility/2006" xmlns:o="urn:schemas-microsoft-com:office:office" xmlns:r="http://schemas.openxmlformats.org/officeDocument/2006/relationships" xmlns:m="http://schemas.openxmlformats.org/officeDocument/2006/math" xmlns:v="urn:schemas-microsoft-com:vml" xmlns:wp14="http://schemas.microsoft.com/office/word/2010/wordprocessingDrawing" xmlns:wp="http://schemas.openxmlformats.org/drawingml/2006/wordprocessingDrawing" xmlns:w10="urn:schemas-microsoft-com:office:word" xmlns:w="http://schemas.openxmlformats.org/wordprocessingml/2006/main" xmlns:w14="http://schemas.microsoft.com/office/word/2010/wordml" xmlns:wpg="http://schemas.microsoft.com/office/word/2010/wordprocessingGroup" xmlns:wpi="http://schemas.microsoft.com/office/word/2010/wordprocessingInk" xmlns:wne="http://schemas.microsoft.com/office/word/2006/wordml" xmlns:wps="http://schemas.microsoft.com/office/word/2010/wordprocessingShape" mc:Ignorable="w14 wp14">
   <w:body>
     <w:p>
       <w:r>
@@ -19,12 +19,40 @@
         <w:rPr>
           <w:rFonts w:hint="eastAsia"/>
         </w:rPr>
-        <w:t xml:space="preserve"> mark &lt;DairyRecord&gt;&lt;/DairyRecord&gt; should at the total beginning of the file. </w:t>
-      </w:r>
-    </w:p>
-    <w:p>
-      <w:pPr>
-        <w:pStyle w:val="a5"/>
+        <w:t xml:space="preserve"> mark &lt;</w:t>
+      </w:r>
+      <w:proofErr w:type="spellStart"/>
+      <w:r>
+        <w:rPr>
+          <w:rFonts w:hint="eastAsia"/>
+        </w:rPr>
+        <w:t>DairyRecord</w:t>
+      </w:r>
+      <w:proofErr w:type="spellEnd"/>
+      <w:r>
+        <w:rPr>
+          <w:rFonts w:hint="eastAsia"/>
+        </w:rPr>
+        <w:t>&gt;&lt;/</w:t>
+      </w:r>
+      <w:proofErr w:type="spellStart"/>
+      <w:r>
+        <w:rPr>
+          <w:rFonts w:hint="eastAsia"/>
+        </w:rPr>
+        <w:t>DairyRecord</w:t>
+      </w:r>
+      <w:proofErr w:type="spellEnd"/>
+      <w:r>
+        <w:rPr>
+          <w:rFonts w:hint="eastAsia"/>
+        </w:rPr>
+        <w:t xml:space="preserve">&gt; should at the total beginning of the file. </w:t>
+      </w:r>
+    </w:p>
+    <w:p>
+      <w:pPr>
+        <w:pStyle w:val="ListParagraph"/>
         <w:numPr>
           <w:ilvl w:val="0"/>
           <w:numId w:val="1"/>
@@ -32,6 +60,70 @@
         <w:ind w:firstLineChars="0"/>
       </w:pPr>
       <w:r>
+        <w:t>Max ID (mark: &lt;</w:t>
+      </w:r>
+      <w:proofErr w:type="spellStart"/>
+      <w:r>
+        <w:t>MaxId</w:t>
+      </w:r>
+      <w:proofErr w:type="spellEnd"/>
+      <w:r>
+        <w:t>&gt;&lt;/</w:t>
+      </w:r>
+      <w:proofErr w:type="spellStart"/>
+      <w:r>
+        <w:t>MaxId</w:t>
+      </w:r>
+      <w:proofErr w:type="spellEnd"/>
+      <w:r>
+        <w:t>&gt;)</w:t>
+      </w:r>
+    </w:p>
+    <w:p>
+      <w:pPr>
+        <w:pStyle w:val="ListParagraph"/>
+        <w:ind w:left="360" w:firstLineChars="0" w:firstLine="0"/>
+      </w:pPr>
+      <w:r>
+        <w:t xml:space="preserve">It shows the current maximum user id in the whole file, when new user registering, the user id should be </w:t>
+      </w:r>
+      <w:r>
+        <w:rPr>
+          <w:b/>
+          <w:i/>
+        </w:rPr>
+        <w:t>{</w:t>
+      </w:r>
+      <w:proofErr w:type="spellStart"/>
+      <w:r>
+        <w:rPr>
+          <w:b/>
+          <w:i/>
+        </w:rPr>
+        <w:t>MaxId</w:t>
+      </w:r>
+      <w:proofErr w:type="spellEnd"/>
+      <w:r>
+        <w:rPr>
+          <w:b/>
+          <w:i/>
+        </w:rPr>
+        <w:t>} + 1</w:t>
+      </w:r>
+      <w:r>
+        <w:t>.</w:t>
+      </w:r>
+    </w:p>
+    <w:p>
+      <w:pPr>
+        <w:pStyle w:val="ListParagraph"/>
+        <w:numPr>
+          <w:ilvl w:val="0"/>
+          <w:numId w:val="1"/>
+        </w:numPr>
+        <w:ind w:firstLineChars="0"/>
+      </w:pPr>
+      <w:r>
         <w:rPr>
           <w:rFonts w:hint="eastAsia"/>
         </w:rPr>
@@ -58,7 +150,7 @@
     </w:p>
     <w:p>
       <w:pPr>
-        <w:pStyle w:val="a5"/>
+        <w:pStyle w:val="ListParagraph"/>
         <w:numPr>
           <w:ilvl w:val="1"/>
           <w:numId w:val="1"/>
@@ -93,13 +185,55 @@
         <w:rPr>
           <w:rFonts w:hint="eastAsia"/>
         </w:rPr>
-        <w:t xml:space="preserve"> (subMark: </w:t>
-      </w:r>
-      <w:r>
-        <w:rPr>
-          <w:rFonts w:hint="eastAsia"/>
-        </w:rPr>
-        <w:t>&lt;UserName&gt;&lt;/UserName&gt;</w:t>
+        <w:t xml:space="preserve"> (</w:t>
+      </w:r>
+      <w:proofErr w:type="spellStart"/>
+      <w:r>
+        <w:rPr>
+          <w:rFonts w:hint="eastAsia"/>
+        </w:rPr>
+        <w:t>subMark</w:t>
+      </w:r>
+      <w:proofErr w:type="spellEnd"/>
+      <w:r>
+        <w:rPr>
+          <w:rFonts w:hint="eastAsia"/>
+        </w:rPr>
+        <w:t xml:space="preserve">: </w:t>
+      </w:r>
+      <w:r>
+        <w:rPr>
+          <w:rFonts w:hint="eastAsia"/>
+        </w:rPr>
+        <w:t>&lt;</w:t>
+      </w:r>
+      <w:proofErr w:type="spellStart"/>
+      <w:r>
+        <w:rPr>
+          <w:rFonts w:hint="eastAsia"/>
+        </w:rPr>
+        <w:t>UserName</w:t>
+      </w:r>
+      <w:proofErr w:type="spellEnd"/>
+      <w:r>
+        <w:rPr>
+          <w:rFonts w:hint="eastAsia"/>
+        </w:rPr>
+        <w:t>&gt;&lt;/</w:t>
+      </w:r>
+      <w:proofErr w:type="spellStart"/>
+      <w:r>
+        <w:rPr>
+          <w:rFonts w:hint="eastAsia"/>
+        </w:rPr>
+        <w:t>UserName</w:t>
+      </w:r>
+      <w:proofErr w:type="spellEnd"/>
+      <w:r>
+        <w:rPr>
+          <w:rFonts w:hint="eastAsia"/>
+        </w:rPr>
+        <w:t>&gt;</w:t>
       </w:r>
       <w:r>
         <w:rPr>
@@ -110,7 +244,7 @@
     </w:p>
     <w:p>
       <w:pPr>
-        <w:pStyle w:val="a5"/>
+        <w:pStyle w:val="ListParagraph"/>
         <w:numPr>
           <w:ilvl w:val="1"/>
           <w:numId w:val="1"/>
@@ -151,76 +285,146 @@
         <w:rPr>
           <w:rFonts w:hint="eastAsia"/>
         </w:rPr>
-        <w:t xml:space="preserve"> (subMark: &lt;Password&gt;&lt;/Password&gt;)</w:t>
-      </w:r>
-    </w:p>
-    <w:p>
-      <w:pPr>
-        <w:pStyle w:val="a5"/>
+        <w:t xml:space="preserve"> (</w:t>
+      </w:r>
+      <w:proofErr w:type="spellStart"/>
+      <w:r>
+        <w:rPr>
+          <w:rFonts w:hint="eastAsia"/>
+        </w:rPr>
+        <w:t>subMark</w:t>
+      </w:r>
+      <w:proofErr w:type="spellEnd"/>
+      <w:r>
+        <w:rPr>
+          <w:rFonts w:hint="eastAsia"/>
+        </w:rPr>
+        <w:t>: &lt;Password&gt;&lt;/Password&gt;)</w:t>
+      </w:r>
+    </w:p>
+    <w:p>
+      <w:pPr>
+        <w:pStyle w:val="ListParagraph"/>
         <w:numPr>
           <w:ilvl w:val="1"/>
           <w:numId w:val="1"/>
         </w:numPr>
         <w:ind w:firstLineChars="0"/>
       </w:pPr>
-      <w:r>
-        <w:rPr>
-          <w:rFonts w:hint="eastAsia"/>
-        </w:rPr>
-        <w:t>Informations (subMark: &lt;infos&gt;&lt;/infos&gt;), has the following properties:</w:t>
-      </w:r>
-    </w:p>
-    <w:p>
-      <w:pPr>
-        <w:pStyle w:val="a5"/>
+      <w:proofErr w:type="spellStart"/>
+      <w:r>
+        <w:rPr>
+          <w:rFonts w:hint="eastAsia"/>
+        </w:rPr>
+        <w:t>Informations</w:t>
+      </w:r>
+      <w:proofErr w:type="spellEnd"/>
+      <w:r>
+        <w:rPr>
+          <w:rFonts w:hint="eastAsia"/>
+        </w:rPr>
+        <w:t xml:space="preserve"> (</w:t>
+      </w:r>
+      <w:proofErr w:type="spellStart"/>
+      <w:r>
+        <w:rPr>
+          <w:rFonts w:hint="eastAsia"/>
+        </w:rPr>
+        <w:t>subMark</w:t>
+      </w:r>
+      <w:proofErr w:type="spellEnd"/>
+      <w:r>
+        <w:rPr>
+          <w:rFonts w:hint="eastAsia"/>
+        </w:rPr>
+        <w:t>: &lt;</w:t>
+      </w:r>
+      <w:proofErr w:type="spellStart"/>
+      <w:r>
+        <w:rPr>
+          <w:rFonts w:hint="eastAsia"/>
+        </w:rPr>
+        <w:t>infos</w:t>
+      </w:r>
+      <w:proofErr w:type="spellEnd"/>
+      <w:r>
+        <w:rPr>
+          <w:rFonts w:hint="eastAsia"/>
+        </w:rPr>
+        <w:t>&gt;&lt;/</w:t>
+      </w:r>
+      <w:proofErr w:type="spellStart"/>
+      <w:r>
+        <w:rPr>
+          <w:rFonts w:hint="eastAsia"/>
+        </w:rPr>
+        <w:t>infos</w:t>
+      </w:r>
+      <w:proofErr w:type="spellEnd"/>
+      <w:r>
+        <w:rPr>
+          <w:rFonts w:hint="eastAsia"/>
+        </w:rPr>
+        <w:t>&gt;), has the following properties:</w:t>
+      </w:r>
+    </w:p>
+    <w:p>
+      <w:pPr>
+        <w:pStyle w:val="ListParagraph"/>
         <w:numPr>
           <w:ilvl w:val="2"/>
           <w:numId w:val="1"/>
         </w:numPr>
         <w:ind w:firstLineChars="0"/>
       </w:pPr>
-      <w:r>
-        <w:rPr>
-          <w:rFonts w:hint="eastAsia"/>
-        </w:rPr>
-        <w:t>FirstName</w:t>
-      </w:r>
-    </w:p>
-    <w:p>
-      <w:pPr>
-        <w:pStyle w:val="a5"/>
+      <w:proofErr w:type="spellStart"/>
+      <w:r>
+        <w:t>UserId</w:t>
+      </w:r>
+      <w:proofErr w:type="spellEnd"/>
+      <w:r>
+        <w:t xml:space="preserve"> (Sequential number starting from 100001)</w:t>
+      </w:r>
+    </w:p>
+    <w:p>
+      <w:pPr>
+        <w:pStyle w:val="ListParagraph"/>
         <w:numPr>
           <w:ilvl w:val="2"/>
           <w:numId w:val="1"/>
         </w:numPr>
         <w:ind w:firstLineChars="0"/>
       </w:pPr>
-      <w:r>
-        <w:rPr>
-          <w:rFonts w:hint="eastAsia"/>
-        </w:rPr>
-        <w:t>LastName</w:t>
-      </w:r>
-    </w:p>
-    <w:p>
-      <w:pPr>
-        <w:pStyle w:val="a5"/>
+      <w:proofErr w:type="spellStart"/>
+      <w:r>
+        <w:rPr>
+          <w:rFonts w:hint="eastAsia"/>
+        </w:rPr>
+        <w:t>FirstName</w:t>
+      </w:r>
+      <w:proofErr w:type="spellEnd"/>
+    </w:p>
+    <w:p>
+      <w:pPr>
+        <w:pStyle w:val="ListParagraph"/>
         <w:numPr>
           <w:ilvl w:val="2"/>
           <w:numId w:val="1"/>
         </w:numPr>
         <w:ind w:firstLineChars="0"/>
       </w:pPr>
-      <w:r>
-        <w:t>E</w:t>
-      </w:r>
-      <w:r>
-        <w:t>mail</w:t>
-      </w:r>
-    </w:p>
-    <w:p>
-      <w:pPr>
-        <w:pStyle w:val="a5"/>
+      <w:proofErr w:type="spellStart"/>
+      <w:r>
+        <w:rPr>
+          <w:rFonts w:hint="eastAsia"/>
+        </w:rPr>
+        <w:t>LastName</w:t>
+      </w:r>
+      <w:proofErr w:type="spellEnd"/>
+    </w:p>
+    <w:p>
+      <w:pPr>
+        <w:pStyle w:val="ListParagraph"/>
         <w:numPr>
           <w:ilvl w:val="2"/>
           <w:numId w:val="1"/>
@@ -228,36 +432,22 @@
         <w:ind w:firstLineChars="0"/>
       </w:pPr>
       <w:r>
-        <w:rPr>
-          <w:rFonts w:hint="eastAsia"/>
-        </w:rPr>
-        <w:t>Security</w:t>
-      </w:r>
-      <w:r>
-        <w:rPr>
-          <w:rFonts w:hint="eastAsia"/>
-        </w:rPr>
-        <w:t>Q</w:t>
-      </w:r>
-      <w:r>
-        <w:rPr>
-          <w:rFonts w:hint="eastAsia"/>
-        </w:rPr>
-        <w:t xml:space="preserve"> (Any words in </w:t>
-      </w:r>
-      <w:r>
-        <w:t>letters)</w:t>
-      </w:r>
-    </w:p>
-    <w:p>
-      <w:pPr>
-        <w:pStyle w:val="a5"/>
+        <w:t>E</w:t>
+      </w:r>
+      <w:r>
+        <w:t>mail</w:t>
+      </w:r>
+    </w:p>
+    <w:p>
+      <w:pPr>
+        <w:pStyle w:val="ListParagraph"/>
         <w:numPr>
           <w:ilvl w:val="2"/>
           <w:numId w:val="1"/>
         </w:numPr>
         <w:ind w:firstLineChars="0"/>
       </w:pPr>
+      <w:proofErr w:type="spellStart"/>
       <w:r>
         <w:rPr>
           <w:rFonts w:hint="eastAsia"/>
@@ -268,59 +458,53 @@
         <w:rPr>
           <w:rFonts w:hint="eastAsia"/>
         </w:rPr>
-        <w:t>A</w:t>
-      </w:r>
-      <w:r>
-        <w:rPr>
-          <w:rFonts w:hint="eastAsia"/>
-        </w:rPr>
-        <w:t xml:space="preserve"> (Any word in letters</w:t>
-      </w:r>
-      <w:r>
-        <w:rPr>
-          <w:rFonts w:hint="eastAsia"/>
-        </w:rPr>
-        <w:t>, encoded by MD5</w:t>
-      </w:r>
-      <w:r>
-        <w:rPr>
-          <w:rFonts w:hint="eastAsia"/>
-        </w:rPr>
-        <w:t>)</w:t>
-      </w:r>
-    </w:p>
-    <w:p>
-      <w:pPr>
-        <w:pStyle w:val="a5"/>
+        <w:t>Q</w:t>
+      </w:r>
+      <w:proofErr w:type="spellEnd"/>
+      <w:r>
+        <w:rPr>
+          <w:rFonts w:hint="eastAsia"/>
+        </w:rPr>
+        <w:t xml:space="preserve"> (Any words in </w:t>
+      </w:r>
+      <w:r>
+        <w:t>letters)</w:t>
+      </w:r>
+    </w:p>
+    <w:p>
+      <w:pPr>
+        <w:pStyle w:val="ListParagraph"/>
         <w:numPr>
           <w:ilvl w:val="2"/>
           <w:numId w:val="1"/>
         </w:numPr>
         <w:ind w:firstLineChars="0"/>
       </w:pPr>
-      <w:r>
-        <w:rPr>
-          <w:rFonts w:hint="eastAsia"/>
-        </w:rPr>
-        <w:t>Birthday (Select from a Calendar</w:t>
-      </w:r>
-      <w:r>
-        <w:rPr>
-          <w:rFonts w:hint="eastAsia"/>
-        </w:rPr>
-        <w:t xml:space="preserve">, in format </w:t>
-      </w:r>
-      <w:r>
-        <w:t>“</w:t>
-      </w:r>
-      <w:r>
-        <w:rPr>
-          <w:rFonts w:hint="eastAsia"/>
-        </w:rPr>
-        <w:t>YYYYMMDD</w:t>
-      </w:r>
-      <w:r>
-        <w:t>”</w:t>
+      <w:proofErr w:type="spellStart"/>
+      <w:r>
+        <w:rPr>
+          <w:rFonts w:hint="eastAsia"/>
+        </w:rPr>
+        <w:t>Security</w:t>
+      </w:r>
+      <w:r>
+        <w:rPr>
+          <w:rFonts w:hint="eastAsia"/>
+        </w:rPr>
+        <w:t>A</w:t>
+      </w:r>
+      <w:proofErr w:type="spellEnd"/>
+      <w:r>
+        <w:rPr>
+          <w:rFonts w:hint="eastAsia"/>
+        </w:rPr>
+        <w:t xml:space="preserve"> (Any word in letters</w:t>
+      </w:r>
+      <w:r>
+        <w:rPr>
+          <w:rFonts w:hint="eastAsia"/>
+        </w:rPr>
+        <w:t>, encoded by MD5</w:t>
       </w:r>
       <w:r>
         <w:rPr>
@@ -331,7 +515,7 @@
     </w:p>
     <w:p>
       <w:pPr>
-        <w:pStyle w:val="a5"/>
+        <w:pStyle w:val="ListParagraph"/>
         <w:numPr>
           <w:ilvl w:val="2"/>
           <w:numId w:val="1"/>
@@ -342,19 +526,21 @@
         <w:rPr>
           <w:rFonts w:hint="eastAsia"/>
         </w:rPr>
-        <w:t>FirstReg</w:t>
-      </w:r>
-      <w:r>
-        <w:rPr>
-          <w:rFonts w:hint="eastAsia"/>
-        </w:rPr>
-        <w:t xml:space="preserve"> (Saved </w:t>
-      </w:r>
-      <w:r>
-        <w:rPr>
-          <w:rFonts w:hint="eastAsia"/>
-        </w:rPr>
-        <w:t xml:space="preserve">in the format </w:t>
+        <w:t>Birthday (Select from a C</w:t>
+      </w:r>
+      <w:bookmarkStart w:id="0" w:name="_GoBack"/>
+      <w:bookmarkEnd w:id="0"/>
+      <w:r>
+        <w:rPr>
+          <w:rFonts w:hint="eastAsia"/>
+        </w:rPr>
+        <w:t>alendar</w:t>
+      </w:r>
+      <w:r>
+        <w:rPr>
+          <w:rFonts w:hint="eastAsia"/>
+        </w:rPr>
+        <w:t xml:space="preserve">, in format </w:t>
       </w:r>
       <w:r>
         <w:t>“</w:t>
@@ -377,59 +563,55 @@
     </w:p>
     <w:p>
       <w:pPr>
-        <w:pStyle w:val="a5"/>
+        <w:pStyle w:val="ListParagraph"/>
         <w:numPr>
           <w:ilvl w:val="2"/>
           <w:numId w:val="1"/>
         </w:numPr>
         <w:ind w:firstLineChars="0"/>
       </w:pPr>
-      <w:r>
-        <w:rPr>
-          <w:rFonts w:hint="eastAsia"/>
-        </w:rPr>
-        <w:t>Gender (</w:t>
-      </w:r>
-      <w:r>
-        <w:rPr>
-          <w:rFonts w:hint="eastAsia"/>
-        </w:rPr>
-        <w:t>M:</w:t>
-      </w:r>
-      <w:r>
-        <w:rPr>
-          <w:rFonts w:hint="eastAsia"/>
-        </w:rPr>
-        <w:t xml:space="preserve">Male / </w:t>
-      </w:r>
-      <w:r>
-        <w:rPr>
-          <w:rFonts w:hint="eastAsia"/>
-        </w:rPr>
-        <w:t>F:</w:t>
-      </w:r>
-      <w:r>
-        <w:rPr>
-          <w:rFonts w:hint="eastAsia"/>
-        </w:rPr>
-        <w:t xml:space="preserve">Female / </w:t>
-      </w:r>
-      <w:r>
-        <w:rPr>
-          <w:rFonts w:hint="eastAsia"/>
-        </w:rPr>
-        <w:t>O:</w:t>
-      </w:r>
-      <w:r>
-        <w:rPr>
-          <w:rFonts w:hint="eastAsia"/>
-        </w:rPr>
-        <w:t>Other)</w:t>
-      </w:r>
-    </w:p>
-    <w:p>
-      <w:pPr>
-        <w:pStyle w:val="a5"/>
+      <w:proofErr w:type="spellStart"/>
+      <w:r>
+        <w:rPr>
+          <w:rFonts w:hint="eastAsia"/>
+        </w:rPr>
+        <w:t>FirstReg</w:t>
+      </w:r>
+      <w:proofErr w:type="spellEnd"/>
+      <w:r>
+        <w:rPr>
+          <w:rFonts w:hint="eastAsia"/>
+        </w:rPr>
+        <w:t xml:space="preserve"> (Saved </w:t>
+      </w:r>
+      <w:r>
+        <w:rPr>
+          <w:rFonts w:hint="eastAsia"/>
+        </w:rPr>
+        <w:t xml:space="preserve">in the format </w:t>
+      </w:r>
+      <w:r>
+        <w:t>“</w:t>
+      </w:r>
+      <w:r>
+        <w:rPr>
+          <w:rFonts w:hint="eastAsia"/>
+        </w:rPr>
+        <w:t>YYYYMMDD</w:t>
+      </w:r>
+      <w:r>
+        <w:t>”</w:t>
+      </w:r>
+      <w:r>
+        <w:rPr>
+          <w:rFonts w:hint="eastAsia"/>
+        </w:rPr>
+        <w:t>)</w:t>
+      </w:r>
+    </w:p>
+    <w:p>
+      <w:pPr>
+        <w:pStyle w:val="ListParagraph"/>
         <w:numPr>
           <w:ilvl w:val="2"/>
           <w:numId w:val="1"/>
@@ -440,8 +622,69 @@
         <w:rPr>
           <w:rFonts w:hint="eastAsia"/>
         </w:rPr>
+        <w:t>Gender (</w:t>
+      </w:r>
+      <w:proofErr w:type="spellStart"/>
+      <w:r>
+        <w:rPr>
+          <w:rFonts w:hint="eastAsia"/>
+        </w:rPr>
+        <w:t>M:</w:t>
+      </w:r>
+      <w:r>
+        <w:rPr>
+          <w:rFonts w:hint="eastAsia"/>
+        </w:rPr>
+        <w:t>Male</w:t>
+      </w:r>
+      <w:proofErr w:type="spellEnd"/>
+      <w:r>
+        <w:rPr>
+          <w:rFonts w:hint="eastAsia"/>
+        </w:rPr>
+        <w:t xml:space="preserve"> / </w:t>
+      </w:r>
+      <w:r>
+        <w:rPr>
+          <w:rFonts w:hint="eastAsia"/>
+        </w:rPr>
+        <w:t>F:</w:t>
+      </w:r>
+      <w:r>
+        <w:rPr>
+          <w:rFonts w:hint="eastAsia"/>
+        </w:rPr>
+        <w:t xml:space="preserve">Female / </w:t>
+      </w:r>
+      <w:r>
+        <w:rPr>
+          <w:rFonts w:hint="eastAsia"/>
+        </w:rPr>
+        <w:t>O:</w:t>
+      </w:r>
+      <w:r>
+        <w:rPr>
+          <w:rFonts w:hint="eastAsia"/>
+        </w:rPr>
+        <w:t>Other)</w:t>
+      </w:r>
+    </w:p>
+    <w:p>
+      <w:pPr>
+        <w:pStyle w:val="ListParagraph"/>
+        <w:numPr>
+          <w:ilvl w:val="2"/>
+          <w:numId w:val="1"/>
+        </w:numPr>
+        <w:ind w:firstLineChars="0"/>
+      </w:pPr>
+      <w:r>
+        <w:rPr>
+          <w:rFonts w:hint="eastAsia"/>
+        </w:rPr>
         <w:t>Status (</w:t>
       </w:r>
+      <w:proofErr w:type="spellStart"/>
       <w:r>
         <w:rPr>
           <w:rFonts w:hint="eastAsia"/>
@@ -452,7 +695,14 @@
         <w:rPr>
           <w:rFonts w:hint="eastAsia"/>
         </w:rPr>
-        <w:t xml:space="preserve">active / </w:t>
+        <w:t>active</w:t>
+      </w:r>
+      <w:proofErr w:type="spellEnd"/>
+      <w:r>
+        <w:rPr>
+          <w:rFonts w:hint="eastAsia"/>
+        </w:rPr>
+        <w:t xml:space="preserve"> / </w:t>
       </w:r>
       <w:r>
         <w:rPr>
@@ -490,7 +740,7 @@
 </file>
 
 <file path=word/endnotes.xml><?xml version="1.0" encoding="utf-8"?>
-<w:endnotes xmlns:ve="http://schemas.openxmlformats.org/markup-compatibility/2006" xmlns:o="urn:schemas-microsoft-com:office:office" xmlns:r="http://schemas.openxmlformats.org/officeDocument/2006/relationships" xmlns:m="http://schemas.openxmlformats.org/officeDocument/2006/math" xmlns:v="urn:schemas-microsoft-com:vml" xmlns:wp="http://schemas.openxmlformats.org/drawingml/2006/wordprocessingDrawing" xmlns:w10="urn:schemas-microsoft-com:office:word" xmlns:w="http://schemas.openxmlformats.org/wordprocessingml/2006/main" xmlns:wne="http://schemas.microsoft.com/office/word/2006/wordml">
+<w:endnotes xmlns:wpc="http://schemas.microsoft.com/office/word/2010/wordprocessingCanvas" xmlns:mc="http://schemas.openxmlformats.org/markup-compatibility/2006" xmlns:o="urn:schemas-microsoft-com:office:office" xmlns:r="http://schemas.openxmlformats.org/officeDocument/2006/relationships" xmlns:m="http://schemas.openxmlformats.org/officeDocument/2006/math" xmlns:v="urn:schemas-microsoft-com:vml" xmlns:wp14="http://schemas.microsoft.com/office/word/2010/wordprocessingDrawing" xmlns:wp="http://schemas.openxmlformats.org/drawingml/2006/wordprocessingDrawing" xmlns:w10="urn:schemas-microsoft-com:office:word" xmlns:w="http://schemas.openxmlformats.org/wordprocessingml/2006/main" xmlns:w14="http://schemas.microsoft.com/office/word/2010/wordml" xmlns:wpg="http://schemas.microsoft.com/office/word/2010/wordprocessingGroup" xmlns:wpi="http://schemas.microsoft.com/office/word/2010/wordprocessingInk" xmlns:wne="http://schemas.microsoft.com/office/word/2006/wordml" xmlns:wps="http://schemas.microsoft.com/office/word/2010/wordprocessingShape" mc:Ignorable="w14 wp14">
   <w:endnote w:type="separator" w:id="-1">
     <w:p>
       <w:r>
@@ -509,7 +759,7 @@
 </file>
 
 <file path=word/footnotes.xml><?xml version="1.0" encoding="utf-8"?>
-<w:footnotes xmlns:ve="http://schemas.openxmlformats.org/markup-compatibility/2006" xmlns:o="urn:schemas-microsoft-com:office:office" xmlns:r="http://schemas.openxmlformats.org/officeDocument/2006/relationships" xmlns:m="http://schemas.openxmlformats.org/officeDocument/2006/math" xmlns:v="urn:schemas-microsoft-com:vml" xmlns:wp="http://schemas.openxmlformats.org/drawingml/2006/wordprocessingDrawing" xmlns:w10="urn:schemas-microsoft-com:office:word" xmlns:w="http://schemas.openxmlformats.org/wordprocessingml/2006/main" xmlns:wne="http://schemas.microsoft.com/office/word/2006/wordml">
+<w:footnotes xmlns:wpc="http://schemas.microsoft.com/office/word/2010/wordprocessingCanvas" xmlns:mc="http://schemas.openxmlformats.org/markup-compatibility/2006" xmlns:o="urn:schemas-microsoft-com:office:office" xmlns:r="http://schemas.openxmlformats.org/officeDocument/2006/relationships" xmlns:m="http://schemas.openxmlformats.org/officeDocument/2006/math" xmlns:v="urn:schemas-microsoft-com:vml" xmlns:wp14="http://schemas.microsoft.com/office/word/2010/wordprocessingDrawing" xmlns:wp="http://schemas.openxmlformats.org/drawingml/2006/wordprocessingDrawing" xmlns:w10="urn:schemas-microsoft-com:office:word" xmlns:w="http://schemas.openxmlformats.org/wordprocessingml/2006/main" xmlns:w14="http://schemas.microsoft.com/office/word/2010/wordml" xmlns:wpg="http://schemas.microsoft.com/office/word/2010/wordprocessingGroup" xmlns:wpi="http://schemas.microsoft.com/office/word/2010/wordprocessingInk" xmlns:wne="http://schemas.microsoft.com/office/word/2006/wordml" xmlns:wps="http://schemas.microsoft.com/office/word/2010/wordprocessingShape" mc:Ignorable="w14 wp14">
   <w:footnote w:type="separator" w:id="-1">
     <w:p>
       <w:r>
@@ -528,12 +778,12 @@
 </file>
 
 <file path=word/numbering.xml><?xml version="1.0" encoding="utf-8"?>
-<w:numbering xmlns:ve="http://schemas.openxmlformats.org/markup-compatibility/2006" xmlns:o="urn:schemas-microsoft-com:office:office" xmlns:r="http://schemas.openxmlformats.org/officeDocument/2006/relationships" xmlns:m="http://schemas.openxmlformats.org/officeDocument/2006/math" xmlns:v="urn:schemas-microsoft-com:vml" xmlns:wp="http://schemas.openxmlformats.org/drawingml/2006/wordprocessingDrawing" xmlns:w10="urn:schemas-microsoft-com:office:word" xmlns:w="http://schemas.openxmlformats.org/wordprocessingml/2006/main" xmlns:wne="http://schemas.microsoft.com/office/word/2006/wordml">
+<w:numbering xmlns:wpc="http://schemas.microsoft.com/office/word/2010/wordprocessingCanvas" xmlns:mc="http://schemas.openxmlformats.org/markup-compatibility/2006" xmlns:o="urn:schemas-microsoft-com:office:office" xmlns:r="http://schemas.openxmlformats.org/officeDocument/2006/relationships" xmlns:m="http://schemas.openxmlformats.org/officeDocument/2006/math" xmlns:v="urn:schemas-microsoft-com:vml" xmlns:wp14="http://schemas.microsoft.com/office/word/2010/wordprocessingDrawing" xmlns:wp="http://schemas.openxmlformats.org/drawingml/2006/wordprocessingDrawing" xmlns:w10="urn:schemas-microsoft-com:office:word" xmlns:w="http://schemas.openxmlformats.org/wordprocessingml/2006/main" xmlns:w14="http://schemas.microsoft.com/office/word/2010/wordml" xmlns:wpg="http://schemas.microsoft.com/office/word/2010/wordprocessingGroup" xmlns:wpi="http://schemas.microsoft.com/office/word/2010/wordprocessingInk" xmlns:wne="http://schemas.microsoft.com/office/word/2006/wordml" xmlns:wps="http://schemas.microsoft.com/office/word/2010/wordprocessingShape" mc:Ignorable="w14 wp14">
   <w:abstractNum w:abstractNumId="0">
     <w:nsid w:val="530357E6"/>
     <w:multiLevelType w:val="hybridMultilevel"/>
-    <w:tmpl w:val="10D04252"/>
-    <w:lvl w:ilvl="0" w:tplc="850E017A">
+    <w:tmpl w:val="F0B62C10"/>
+    <w:lvl w:ilvl="0" w:tplc="C4B28392">
       <w:start w:val="1"/>
       <w:numFmt w:val="decimal"/>
       <w:lvlText w:val="%1."/>
@@ -543,6 +793,7 @@
       </w:pPr>
       <w:rPr>
         <w:rFonts w:hint="default"/>
+        <w:b w:val="0"/>
       </w:rPr>
     </w:lvl>
     <w:lvl w:ilvl="1" w:tplc="04090019">
@@ -625,7 +876,7 @@
 </file>
 
 <file path=word/styles.xml><?xml version="1.0" encoding="utf-8"?>
-<w:styles xmlns:r="http://schemas.openxmlformats.org/officeDocument/2006/relationships" xmlns:w="http://schemas.openxmlformats.org/wordprocessingml/2006/main">
+<w:styles xmlns:mc="http://schemas.openxmlformats.org/markup-compatibility/2006" xmlns:r="http://schemas.openxmlformats.org/officeDocument/2006/relationships" xmlns:w="http://schemas.openxmlformats.org/wordprocessingml/2006/main" xmlns:w14="http://schemas.microsoft.com/office/word/2010/wordml" mc:Ignorable="w14">
   <w:docDefaults>
     <w:rPrDefault>
       <w:rPr>
@@ -777,7 +1028,7 @@
     <w:lsdException w:name="Bibliography" w:uiPriority="37"/>
     <w:lsdException w:name="TOC Heading" w:uiPriority="39" w:qFormat="1"/>
   </w:latentStyles>
-  <w:style w:type="paragraph" w:default="1" w:styleId="a">
+  <w:style w:type="paragraph" w:default="1" w:styleId="Normal">
     <w:name w:val="Normal"/>
     <w:qFormat/>
     <w:rsid w:val="005C2111"/>
@@ -789,18 +1040,17 @@
       <w:lang w:val="en-CA"/>
     </w:rPr>
   </w:style>
-  <w:style w:type="character" w:default="1" w:styleId="a0">
+  <w:style w:type="character" w:default="1" w:styleId="DefaultParagraphFont">
     <w:name w:val="Default Paragraph Font"/>
     <w:uiPriority w:val="1"/>
     <w:semiHidden/>
     <w:unhideWhenUsed/>
   </w:style>
-  <w:style w:type="table" w:default="1" w:styleId="a1">
+  <w:style w:type="table" w:default="1" w:styleId="TableNormal">
     <w:name w:val="Normal Table"/>
     <w:uiPriority w:val="99"/>
     <w:semiHidden/>
     <w:unhideWhenUsed/>
-    <w:qFormat/>
     <w:tblPr>
       <w:tblInd w:w="0" w:type="dxa"/>
       <w:tblCellMar>
@@ -811,16 +1061,16 @@
       </w:tblCellMar>
     </w:tblPr>
   </w:style>
-  <w:style w:type="numbering" w:default="1" w:styleId="a2">
+  <w:style w:type="numbering" w:default="1" w:styleId="NoList">
     <w:name w:val="No List"/>
     <w:uiPriority w:val="99"/>
     <w:semiHidden/>
     <w:unhideWhenUsed/>
   </w:style>
-  <w:style w:type="paragraph" w:styleId="a3">
+  <w:style w:type="paragraph" w:styleId="Header">
     <w:name w:val="header"/>
-    <w:basedOn w:val="a"/>
-    <w:link w:val="Char"/>
+    <w:basedOn w:val="Normal"/>
+    <w:link w:val="HeaderChar"/>
     <w:uiPriority w:val="99"/>
     <w:semiHidden/>
     <w:unhideWhenUsed/>
@@ -841,10 +1091,10 @@
       <w:szCs w:val="18"/>
     </w:rPr>
   </w:style>
-  <w:style w:type="character" w:customStyle="1" w:styleId="Char">
-    <w:name w:val="页眉 Char"/>
-    <w:basedOn w:val="a0"/>
-    <w:link w:val="a3"/>
+  <w:style w:type="character" w:customStyle="1" w:styleId="HeaderChar">
+    <w:name w:val="Header Char"/>
+    <w:basedOn w:val="DefaultParagraphFont"/>
+    <w:link w:val="Header"/>
     <w:uiPriority w:val="99"/>
     <w:semiHidden/>
     <w:rsid w:val="00AE07CC"/>
@@ -854,10 +1104,10 @@
       <w:lang w:val="en-CA"/>
     </w:rPr>
   </w:style>
-  <w:style w:type="paragraph" w:styleId="a4">
+  <w:style w:type="paragraph" w:styleId="Footer">
     <w:name w:val="footer"/>
-    <w:basedOn w:val="a"/>
-    <w:link w:val="Char0"/>
+    <w:basedOn w:val="Normal"/>
+    <w:link w:val="FooterChar"/>
     <w:uiPriority w:val="99"/>
     <w:semiHidden/>
     <w:unhideWhenUsed/>
@@ -875,10 +1125,10 @@
       <w:szCs w:val="18"/>
     </w:rPr>
   </w:style>
-  <w:style w:type="character" w:customStyle="1" w:styleId="Char0">
-    <w:name w:val="页脚 Char"/>
-    <w:basedOn w:val="a0"/>
-    <w:link w:val="a4"/>
+  <w:style w:type="character" w:customStyle="1" w:styleId="FooterChar">
+    <w:name w:val="Footer Char"/>
+    <w:basedOn w:val="DefaultParagraphFont"/>
+    <w:link w:val="Footer"/>
     <w:uiPriority w:val="99"/>
     <w:semiHidden/>
     <w:rsid w:val="00AE07CC"/>
@@ -888,15 +1138,205 @@
       <w:lang w:val="en-CA"/>
     </w:rPr>
   </w:style>
-  <w:style w:type="paragraph" w:styleId="a5">
+  <w:style w:type="paragraph" w:styleId="ListParagraph">
     <w:name w:val="List Paragraph"/>
-    <w:basedOn w:val="a"/>
+    <w:basedOn w:val="Normal"/>
     <w:uiPriority w:val="34"/>
     <w:qFormat/>
     <w:rsid w:val="00AE07CC"/>
     <w:pPr>
       <w:ind w:firstLineChars="200" w:firstLine="420"/>
     </w:pPr>
+  </w:style>
+</w:styles>
+</file>
+
+<file path=word/stylesWithEffects.xml><?xml version="1.0" encoding="utf-8"?>
+<w:styles xmlns:wpc="http://schemas.microsoft.com/office/word/2010/wordprocessingCanvas" xmlns:mc="http://schemas.openxmlformats.org/markup-compatibility/2006" xmlns:o="urn:schemas-microsoft-com:office:office" xmlns:r="http://schemas.openxmlformats.org/officeDocument/2006/relationships" xmlns:m="http://schemas.openxmlformats.org/officeDocument/2006/math" xmlns:v="urn:schemas-microsoft-com:vml" xmlns:wp14="http://schemas.microsoft.com/office/word/2010/wordprocessingDrawing" xmlns:wp="http://schemas.openxmlformats.org/drawingml/2006/wordprocessingDrawing" xmlns:w10="urn:schemas-microsoft-com:office:word" xmlns:w="http://schemas.openxmlformats.org/wordprocessingml/2006/main" xmlns:w14="http://schemas.microsoft.com/office/word/2010/wordml" xmlns:wpg="http://schemas.microsoft.com/office/word/2010/wordprocessingGroup" xmlns:wpi="http://schemas.microsoft.com/office/word/2010/wordprocessingInk" xmlns:wne="http://schemas.microsoft.com/office/word/2006/wordml" xmlns:wps="http://schemas.microsoft.com/office/word/2010/wordprocessingShape" mc:Ignorable="w14 wp14">
+  <w:docDefaults>
+    <w:rPrDefault>
+      <w:rPr>
+        <w:rFonts w:asciiTheme="minorHAnsi" w:eastAsiaTheme="minorEastAsia" w:hAnsiTheme="minorHAnsi" w:cstheme="minorBidi"/>
+        <w:sz w:val="22"/>
+        <w:szCs w:val="22"/>
+        <w:lang w:val="en-US" w:eastAsia="zh-CN" w:bidi="ar-SA"/>
+      </w:rPr>
+    </w:rPrDefault>
+    <w:pPrDefault>
+      <w:pPr>
+        <w:spacing w:after="200" w:line="276" w:lineRule="auto"/>
+      </w:pPr>
+    </w:pPrDefault>
+  </w:docDefaults>
+  <w:latentStyles w:defLockedState="0" w:defUIPriority="99" w:defSemiHidden="1" w:defUnhideWhenUsed="1" w:defQFormat="0" w:count="267">
+    <w:lsdException w:name="Normal" w:semiHidden="0" w:uiPriority="0" w:unhideWhenUsed="0" w:qFormat="1"/>
+    <w:lsdException w:name="heading 1" w:semiHidden="0" w:uiPriority="9" w:unhideWhenUsed="0" w:qFormat="1"/>
+    <w:lsdException w:name="heading 2" w:uiPriority="9" w:qFormat="1"/>
+    <w:lsdException w:name="heading 3" w:uiPriority="9" w:qFormat="1"/>
+    <w:lsdException w:name="heading 4" w:uiPriority="9" w:qFormat="1"/>
+    <w:lsdException w:name="heading 5" w:uiPriority="9" w:qFormat="1"/>
+    <w:lsdException w:name="heading 6" w:uiPriority="9" w:qFormat="1"/>
+    <w:lsdException w:name="heading 7" w:uiPriority="9" w:qFormat="1"/>
+    <w:lsdException w:name="heading 8" w:uiPriority="9" w:qFormat="1"/>
+    <w:lsdException w:name="heading 9" w:uiPriority="9" w:qFormat="1"/>
+    <w:lsdException w:name="toc 1" w:uiPriority="39"/>
+    <w:lsdException w:name="toc 2" w:uiPriority="39"/>
+    <w:lsdException w:name="toc 3" w:uiPriority="39"/>
+    <w:lsdException w:name="toc 4" w:uiPriority="39"/>
+    <w:lsdException w:name="toc 5" w:uiPriority="39"/>
+    <w:lsdException w:name="toc 6" w:uiPriority="39"/>
+    <w:lsdException w:name="toc 7" w:uiPriority="39"/>
+    <w:lsdException w:name="toc 8" w:uiPriority="39"/>
+    <w:lsdException w:name="toc 9" w:uiPriority="39"/>
+    <w:lsdException w:name="caption" w:uiPriority="35" w:qFormat="1"/>
+    <w:lsdException w:name="Title" w:semiHidden="0" w:uiPriority="10" w:unhideWhenUsed="0" w:qFormat="1"/>
+    <w:lsdException w:name="Default Paragraph Font" w:uiPriority="1"/>
+    <w:lsdException w:name="Subtitle" w:semiHidden="0" w:uiPriority="11" w:unhideWhenUsed="0" w:qFormat="1"/>
+    <w:lsdException w:name="Strong" w:semiHidden="0" w:uiPriority="22" w:unhideWhenUsed="0" w:qFormat="1"/>
+    <w:lsdException w:name="Emphasis" w:semiHidden="0" w:uiPriority="20" w:unhideWhenUsed="0" w:qFormat="1"/>
+    <w:lsdException w:name="Table Grid" w:semiHidden="0" w:uiPriority="59" w:unhideWhenUsed="0"/>
+    <w:lsdException w:name="Placeholder Text" w:unhideWhenUsed="0"/>
+    <w:lsdException w:name="No Spacing" w:semiHidden="0" w:uiPriority="1" w:unhideWhenUsed="0" w:qFormat="1"/>
+    <w:lsdException w:name="Light Shading" w:semiHidden="0" w:uiPriority="60" w:unhideWhenUsed="0"/>
+    <w:lsdException w:name="Light List" w:semiHidden="0" w:uiPriority="61" w:unhideWhenUsed="0"/>
+    <w:lsdException w:name="Light Grid" w:semiHidden="0" w:uiPriority="62" w:unhideWhenUsed="0"/>
+    <w:lsdException w:name="Medium Shading 1" w:semiHidden="0" w:uiPriority="63" w:unhideWhenUsed="0"/>
+    <w:lsdException w:name="Medium Shading 2" w:semiHidden="0" w:uiPriority="64" w:unhideWhenUsed="0"/>
+    <w:lsdException w:name="Medium List 1" w:semiHidden="0" w:uiPriority="65" w:unhideWhenUsed="0"/>
+    <w:lsdException w:name="Medium List 2" w:semiHidden="0" w:uiPriority="66" w:unhideWhenUsed="0"/>
+    <w:lsdException w:name="Medium Grid 1" w:semiHidden="0" w:uiPriority="67" w:unhideWhenUsed="0"/>
+    <w:lsdException w:name="Medium Grid 2" w:semiHidden="0" w:uiPriority="68" w:unhideWhenUsed="0"/>
+    <w:lsdException w:name="Medium Grid 3" w:semiHidden="0" w:uiPriority="69" w:unhideWhenUsed="0"/>
+    <w:lsdException w:name="Dark List" w:semiHidden="0" w:uiPriority="70" w:unhideWhenUsed="0"/>
+    <w:lsdException w:name="Colorful Shading" w:semiHidden="0" w:uiPriority="71" w:unhideWhenUsed="0"/>
+    <w:lsdException w:name="Colorful List" w:semiHidden="0" w:uiPriority="72" w:unhideWhenUsed="0"/>
+    <w:lsdException w:name="Colorful Grid" w:semiHidden="0" w:uiPriority="73" w:unhideWhenUsed="0"/>
+    <w:lsdException w:name="Light Shading Accent 1" w:semiHidden="0" w:uiPriority="60" w:unhideWhenUsed="0"/>
+    <w:lsdException w:name="Light List Accent 1" w:semiHidden="0" w:uiPriority="61" w:unhideWhenUsed="0"/>
+    <w:lsdException w:name="Light Grid Accent 1" w:semiHidden="0" w:uiPriority="62" w:unhideWhenUsed="0"/>
+    <w:lsdException w:name="Medium Shading 1 Accent 1" w:semiHidden="0" w:uiPriority="63" w:unhideWhenUsed="0"/>
+    <w:lsdException w:name="Medium Shading 2 Accent 1" w:semiHidden="0" w:uiPriority="64" w:unhideWhenUsed="0"/>
+    <w:lsdException w:name="Medium List 1 Accent 1" w:semiHidden="0" w:uiPriority="65" w:unhideWhenUsed="0"/>
+    <w:lsdException w:name="Revision" w:unhideWhenUsed="0"/>
+    <w:lsdException w:name="List Paragraph" w:semiHidden="0" w:uiPriority="34" w:unhideWhenUsed="0" w:qFormat="1"/>
+    <w:lsdException w:name="Quote" w:semiHidden="0" w:uiPriority="29" w:unhideWhenUsed="0" w:qFormat="1"/>
+    <w:lsdException w:name="Intense Quote" w:semiHidden="0" w:uiPriority="30" w:unhideWhenUsed="0" w:qFormat="1"/>
+    <w:lsdException w:name="Medium List 2 Accent 1" w:semiHidden="0" w:uiPriority="66" w:unhideWhenUsed="0"/>
+    <w:lsdException w:name="Medium Grid 1 Accent 1" w:semiHidden="0" w:uiPriority="67" w:unhideWhenUsed="0"/>
+    <w:lsdException w:name="Medium Grid 2 Accent 1" w:semiHidden="0" w:uiPriority="68" w:unhideWhenUsed="0"/>
+    <w:lsdException w:name="Medium Grid 3 Accent 1" w:semiHidden="0" w:uiPriority="69" w:unhideWhenUsed="0"/>
+    <w:lsdException w:name="Dark List Accent 1" w:semiHidden="0" w:uiPriority="70" w:unhideWhenUsed="0"/>
+    <w:lsdException w:name="Colorful Shading Accent 1" w:semiHidden="0" w:uiPriority="71" w:unhideWhenUsed="0"/>
+    <w:lsdException w:name="Colorful List Accent 1" w:semiHidden="0" w:uiPriority="72" w:unhideWhenUsed="0"/>
+    <w:lsdException w:name="Colorful Grid Accent 1" w:semiHidden="0" w:uiPriority="73" w:unhideWhenUsed="0"/>
+    <w:lsdException w:name="Light Shading Accent 2" w:semiHidden="0" w:uiPriority="60" w:unhideWhenUsed="0"/>
+    <w:lsdException w:name="Light List Accent 2" w:semiHidden="0" w:uiPriority="61" w:unhideWhenUsed="0"/>
+    <w:lsdException w:name="Light Grid Accent 2" w:semiHidden="0" w:uiPriority="62" w:unhideWhenUsed="0"/>
+    <w:lsdException w:name="Medium Shading 1 Accent 2" w:semiHidden="0" w:uiPriority="63" w:unhideWhenUsed="0"/>
+    <w:lsdException w:name="Medium Shading 2 Accent 2" w:semiHidden="0" w:uiPriority="64" w:unhideWhenUsed="0"/>
+    <w:lsdException w:name="Medium List 1 Accent 2" w:semiHidden="0" w:uiPriority="65" w:unhideWhenUsed="0"/>
+    <w:lsdException w:name="Medium List 2 Accent 2" w:semiHidden="0" w:uiPriority="66" w:unhideWhenUsed="0"/>
+    <w:lsdException w:name="Medium Grid 1 Accent 2" w:semiHidden="0" w:uiPriority="67" w:unhideWhenUsed="0"/>
+    <w:lsdException w:name="Medium Grid 2 Accent 2" w:semiHidden="0" w:uiPriority="68" w:unhideWhenUsed="0"/>
+    <w:lsdException w:name="Medium Grid 3 Accent 2" w:semiHidden="0" w:uiPriority="69" w:unhideWhenUsed="0"/>
+    <w:lsdException w:name="Dark List Accent 2" w:semiHidden="0" w:uiPriority="70" w:unhideWhenUsed="0"/>
+    <w:lsdException w:name="Colorful Shading Accent 2" w:semiHidden="0" w:uiPriority="71" w:unhideWhenUsed="0"/>
+    <w:lsdException w:name="Colorful List Accent 2" w:semiHidden="0" w:uiPriority="72" w:unhideWhenUsed="0"/>
+    <w:lsdException w:name="Colorful Grid Accent 2" w:semiHidden="0" w:uiPriority="73" w:unhideWhenUsed="0"/>
+    <w:lsdException w:name="Light Shading Accent 3" w:semiHidden="0" w:uiPriority="60" w:unhideWhenUsed="0"/>
+    <w:lsdException w:name="Light List Accent 3" w:semiHidden="0" w:uiPriority="61" w:unhideWhenUsed="0"/>
+    <w:lsdException w:name="Light Grid Accent 3" w:semiHidden="0" w:uiPriority="62" w:unhideWhenUsed="0"/>
+    <w:lsdException w:name="Medium Shading 1 Accent 3" w:semiHidden="0" w:uiPriority="63" w:unhideWhenUsed="0"/>
+    <w:lsdException w:name="Medium Shading 2 Accent 3" w:semiHidden="0" w:uiPriority="64" w:unhideWhenUsed="0"/>
+    <w:lsdException w:name="Medium List 1 Accent 3" w:semiHidden="0" w:uiPriority="65" w:unhideWhenUsed="0"/>
+    <w:lsdException w:name="Medium List 2 Accent 3" w:semiHidden="0" w:uiPriority="66" w:unhideWhenUsed="0"/>
+    <w:lsdException w:name="Medium Grid 1 Accent 3" w:semiHidden="0" w:uiPriority="67" w:unhideWhenUsed="0"/>
+    <w:lsdException w:name="Medium Grid 2 Accent 3" w:semiHidden="0" w:uiPriority="68" w:unhideWhenUsed="0"/>
+    <w:lsdException w:name="Medium Grid 3 Accent 3" w:semiHidden="0" w:uiPriority="69" w:unhideWhenUsed="0"/>
+    <w:lsdException w:name="Dark List Accent 3" w:semiHidden="0" w:uiPriority="70" w:unhideWhenUsed="0"/>
+    <w:lsdException w:name="Colorful Shading Accent 3" w:semiHidden="0" w:uiPriority="71" w:unhideWhenUsed="0"/>
+    <w:lsdException w:name="Colorful List Accent 3" w:semiHidden="0" w:uiPriority="72" w:unhideWhenUsed="0"/>
+    <w:lsdException w:name="Colorful Grid Accent 3" w:semiHidden="0" w:uiPriority="73" w:unhideWhenUsed="0"/>
+    <w:lsdException w:name="Light Shading Accent 4" w:semiHidden="0" w:uiPriority="60" w:unhideWhenUsed="0"/>
+    <w:lsdException w:name="Light List Accent 4" w:semiHidden="0" w:uiPriority="61" w:unhideWhenUsed="0"/>
+    <w:lsdException w:name="Light Grid Accent 4" w:semiHidden="0" w:uiPriority="62" w:unhideWhenUsed="0"/>
+    <w:lsdException w:name="Medium Shading 1 Accent 4" w:semiHidden="0" w:uiPriority="63" w:unhideWhenUsed="0"/>
+    <w:lsdException w:name="Medium Shading 2 Accent 4" w:semiHidden="0" w:uiPriority="64" w:unhideWhenUsed="0"/>
+    <w:lsdException w:name="Medium List 1 Accent 4" w:semiHidden="0" w:uiPriority="65" w:unhideWhenUsed="0"/>
+    <w:lsdException w:name="Medium List 2 Accent 4" w:semiHidden="0" w:uiPriority="66" w:unhideWhenUsed="0"/>
+    <w:lsdException w:name="Medium Grid 1 Accent 4" w:semiHidden="0" w:uiPriority="67" w:unhideWhenUsed="0"/>
+    <w:lsdException w:name="Medium Grid 2 Accent 4" w:semiHidden="0" w:uiPriority="68" w:unhideWhenUsed="0"/>
+    <w:lsdException w:name="Medium Grid 3 Accent 4" w:semiHidden="0" w:uiPriority="69" w:unhideWhenUsed="0"/>
+    <w:lsdException w:name="Dark List Accent 4" w:semiHidden="0" w:uiPriority="70" w:unhideWhenUsed="0"/>
+    <w:lsdException w:name="Colorful Shading Accent 4" w:semiHidden="0" w:uiPriority="71" w:unhideWhenUsed="0"/>
+    <w:lsdException w:name="Colorful List Accent 4" w:semiHidden="0" w:uiPriority="72" w:unhideWhenUsed="0"/>
+    <w:lsdException w:name="Colorful Grid Accent 4" w:semiHidden="0" w:uiPriority="73" w:unhideWhenUsed="0"/>
+    <w:lsdException w:name="Light Shading Accent 5" w:semiHidden="0" w:uiPriority="60" w:unhideWhenUsed="0"/>
+    <w:lsdException w:name="Light List Accent 5" w:semiHidden="0" w:uiPriority="61" w:unhideWhenUsed="0"/>
+    <w:lsdException w:name="Light Grid Accent 5" w:semiHidden="0" w:uiPriority="62" w:unhideWhenUsed="0"/>
+    <w:lsdException w:name="Medium Shading 1 Accent 5" w:semiHidden="0" w:uiPriority="63" w:unhideWhenUsed="0"/>
+    <w:lsdException w:name="Medium Shading 2 Accent 5" w:semiHidden="0" w:uiPriority="64" w:unhideWhenUsed="0"/>
+    <w:lsdException w:name="Medium List 1 Accent 5" w:semiHidden="0" w:uiPriority="65" w:unhideWhenUsed="0"/>
+    <w:lsdException w:name="Medium List 2 Accent 5" w:semiHidden="0" w:uiPriority="66" w:unhideWhenUsed="0"/>
+    <w:lsdException w:name="Medium Grid 1 Accent 5" w:semiHidden="0" w:uiPriority="67" w:unhideWhenUsed="0"/>
+    <w:lsdException w:name="Medium Grid 2 Accent 5" w:semiHidden="0" w:uiPriority="68" w:unhideWhenUsed="0"/>
+    <w:lsdException w:name="Medium Grid 3 Accent 5" w:semiHidden="0" w:uiPriority="69" w:unhideWhenUsed="0"/>
+    <w:lsdException w:name="Dark List Accent 5" w:semiHidden="0" w:uiPriority="70" w:unhideWhenUsed="0"/>
+    <w:lsdException w:name="Colorful Shading Accent 5" w:semiHidden="0" w:uiPriority="71" w:unhideWhenUsed="0"/>
+    <w:lsdException w:name="Colorful List Accent 5" w:semiHidden="0" w:uiPriority="72" w:unhideWhenUsed="0"/>
+    <w:lsdException w:name="Colorful Grid Accent 5" w:semiHidden="0" w:uiPriority="73" w:unhideWhenUsed="0"/>
+    <w:lsdException w:name="Light Shading Accent 6" w:semiHidden="0" w:uiPriority="60" w:unhideWhenUsed="0"/>
+    <w:lsdException w:name="Light List Accent 6" w:semiHidden="0" w:uiPriority="61" w:unhideWhenUsed="0"/>
+    <w:lsdException w:name="Light Grid Accent 6" w:semiHidden="0" w:uiPriority="62" w:unhideWhenUsed="0"/>
+    <w:lsdException w:name="Medium Shading 1 Accent 6" w:semiHidden="0" w:uiPriority="63" w:unhideWhenUsed="0"/>
+    <w:lsdException w:name="Medium Shading 2 Accent 6" w:semiHidden="0" w:uiPriority="64" w:unhideWhenUsed="0"/>
+    <w:lsdException w:name="Medium List 1 Accent 6" w:semiHidden="0" w:uiPriority="65" w:unhideWhenUsed="0"/>
+    <w:lsdException w:name="Medium List 2 Accent 6" w:semiHidden="0" w:uiPriority="66" w:unhideWhenUsed="0"/>
+    <w:lsdException w:name="Medium Grid 1 Accent 6" w:semiHidden="0" w:uiPriority="67" w:unhideWhenUsed="0"/>
+    <w:lsdException w:name="Medium Grid 2 Accent 6" w:semiHidden="0" w:uiPriority="68" w:unhideWhenUsed="0"/>
+    <w:lsdException w:name="Medium Grid 3 Accent 6" w:semiHidden="0" w:uiPriority="69" w:unhideWhenUsed="0"/>
+    <w:lsdException w:name="Dark List Accent 6" w:semiHidden="0" w:uiPriority="70" w:unhideWhenUsed="0"/>
+    <w:lsdException w:name="Colorful Shading Accent 6" w:semiHidden="0" w:uiPriority="71" w:unhideWhenUsed="0"/>
+    <w:lsdException w:name="Colorful List Accent 6" w:semiHidden="0" w:uiPriority="72" w:unhideWhenUsed="0"/>
+    <w:lsdException w:name="Colorful Grid Accent 6" w:semiHidden="0" w:uiPriority="73" w:unhideWhenUsed="0"/>
+    <w:lsdException w:name="Subtle Emphasis" w:semiHidden="0" w:uiPriority="19" w:unhideWhenUsed="0" w:qFormat="1"/>
+    <w:lsdException w:name="Intense Emphasis" w:semiHidden="0" w:uiPriority="21" w:unhideWhenUsed="0" w:qFormat="1"/>
+    <w:lsdException w:name="Subtle Reference" w:semiHidden="0" w:uiPriority="31" w:unhideWhenUsed="0" w:qFormat="1"/>
+    <w:lsdException w:name="Intense Reference" w:semiHidden="0" w:uiPriority="32" w:unhideWhenUsed="0" w:qFormat="1"/>
+    <w:lsdException w:name="Book Title" w:semiHidden="0" w:uiPriority="33" w:unhideWhenUsed="0" w:qFormat="1"/>
+    <w:lsdException w:name="Bibliography" w:uiPriority="37"/>
+    <w:lsdException w:name="TOC Heading" w:uiPriority="39" w:qFormat="1"/>
+  </w:latentStyles>
+  <w:style w:type="paragraph" w:default="1" w:styleId="Normal">
+    <w:name w:val="Normal"/>
+    <w:qFormat/>
+  </w:style>
+  <w:style w:type="character" w:default="1" w:styleId="DefaultParagraphFont">
+    <w:name w:val="Default Paragraph Font"/>
+    <w:uiPriority w:val="1"/>
+    <w:semiHidden/>
+    <w:unhideWhenUsed/>
+  </w:style>
+  <w:style w:type="table" w:default="1" w:styleId="TableNormal">
+    <w:name w:val="Normal Table"/>
+    <w:uiPriority w:val="99"/>
+    <w:semiHidden/>
+    <w:unhideWhenUsed/>
+    <w:tblPr>
+      <w:tblInd w:w="0" w:type="dxa"/>
+      <w:tblCellMar>
+        <w:top w:w="0" w:type="dxa"/>
+        <w:left w:w="108" w:type="dxa"/>
+        <w:bottom w:w="0" w:type="dxa"/>
+        <w:right w:w="108" w:type="dxa"/>
+      </w:tblCellMar>
+    </w:tblPr>
+  </w:style>
+  <w:style w:type="numbering" w:default="1" w:styleId="NoList">
+    <w:name w:val="No List"/>
+    <w:uiPriority w:val="99"/>
+    <w:semiHidden/>
+    <w:unhideWhenUsed/>
   </w:style>
 </w:styles>
 </file>

</xml_diff>